<commit_message>
(lab 3) added missing screenshot
</commit_message>
<xml_diff>
--- a/Lab3/ReshetkaDV.Lab3.docx
+++ b/Lab3/ReshetkaDV.Lab3.docx
@@ -768,23 +768,7 @@
           <w:sz w:val="28"/>
           <w:szCs w:val="28"/>
         </w:rPr>
-        <w:t xml:space="preserve"> относительно временной шкалы</w:t>
-      </w:r>
-      <w:r>
-        <w:rPr>
-          <w:rFonts w:ascii="Times New Roman" w:hAnsi="Times New Roman" w:cs="Times New Roman"/>
-          <w:sz w:val="28"/>
-          <w:szCs w:val="28"/>
-        </w:rPr>
-        <w:t xml:space="preserve"> </w:t>
-      </w:r>
-      <w:r>
-        <w:rPr>
-          <w:rFonts w:ascii="Times New Roman" w:hAnsi="Times New Roman" w:cs="Times New Roman"/>
-          <w:sz w:val="28"/>
-          <w:szCs w:val="28"/>
-        </w:rPr>
-        <w:t xml:space="preserve">– столбчатую диаграмму по количеству мест 1-8 (спортсменов </w:t>
+        <w:t xml:space="preserve"> относительно временной шкалы – столбчатую диаграмму по количеству мест 1-8 (спортсменов </w:t>
       </w:r>
       <w:r>
         <w:rPr>
@@ -1008,9 +992,9 @@
       <w:r>
         <w:rPr>
           <w:rFonts w:ascii="Times New Roman" w:hAnsi="Times New Roman" w:cs="Times New Roman"/>
-          <w:sz w:val="28"/>
-          <w:szCs w:val="28"/>
-          <w:lang w:val="en-US"/>
+          <w:noProof/>
+          <w:sz w:val="28"/>
+          <w:szCs w:val="28"/>
         </w:rPr>
         <w:drawing>
           <wp:inline distT="0" distB="0" distL="0" distR="0" wp14:anchorId="341680C2" wp14:editId="4A22D287">
@@ -1211,23 +1195,44 @@
           <w:rFonts w:eastAsiaTheme="majorEastAsia"/>
           <w:bCs/>
           <w:szCs w:val="28"/>
-        </w:rPr>
-      </w:pPr>
-      <w:r>
-        <w:rPr>
-          <w:rStyle w:val="a3"/>
-          <w:rFonts w:eastAsiaTheme="majorEastAsia"/>
-          <w:bCs/>
-          <w:szCs w:val="28"/>
-        </w:rPr>
-        <w:t>Таблица с данными германии по велоспорту.</w:t>
+          <w:lang w:val="en-US"/>
+        </w:rPr>
+      </w:pPr>
+      <w:r>
+        <w:rPr>
+          <w:rStyle w:val="a3"/>
+          <w:rFonts w:eastAsiaTheme="majorEastAsia"/>
+          <w:bCs/>
+          <w:szCs w:val="28"/>
+        </w:rPr>
+        <w:t xml:space="preserve">Скриншот с сайта </w:t>
+      </w:r>
+      <w:proofErr w:type="spellStart"/>
+      <w:r>
+        <w:rPr>
+          <w:rStyle w:val="a3"/>
+          <w:rFonts w:eastAsiaTheme="majorEastAsia"/>
+          <w:bCs/>
+          <w:szCs w:val="28"/>
+        </w:rPr>
+        <w:t>olymptek</w:t>
+      </w:r>
+      <w:proofErr w:type="spellEnd"/>
+      <w:r>
+        <w:rPr>
+          <w:rStyle w:val="a3"/>
+          <w:rFonts w:eastAsiaTheme="majorEastAsia"/>
+          <w:bCs/>
+          <w:szCs w:val="28"/>
+          <w:lang w:val="en-US"/>
+        </w:rPr>
+        <w:t>a.ru</w:t>
       </w:r>
     </w:p>
     <w:p>
       <w:pPr>
         <w:pStyle w:val="a9"/>
         <w:spacing w:line="360" w:lineRule="auto"/>
-        <w:ind w:hanging="2138"/>
         <w:rPr>
           <w:rStyle w:val="a3"/>
           <w:rFonts w:eastAsiaTheme="majorEastAsia"/>
@@ -1243,10 +1248,10 @@
           <w:szCs w:val="28"/>
         </w:rPr>
         <w:drawing>
-          <wp:inline distT="0" distB="0" distL="0" distR="0" wp14:anchorId="4F3EA5DC" wp14:editId="15012655">
-            <wp:extent cx="7212330" cy="1248955"/>
+          <wp:inline distT="0" distB="0" distL="0" distR="0" wp14:anchorId="1FE34A74" wp14:editId="113EA765">
+            <wp:extent cx="4333875" cy="5978008"/>
             <wp:effectExtent l="0" t="0" r="0" b="0"/>
-            <wp:docPr id="3" name="Рисунок 3"/>
+            <wp:docPr id="2" name="Рисунок 2"/>
             <wp:cNvGraphicFramePr>
               <a:graphicFrameLocks xmlns:a="http://schemas.openxmlformats.org/drawingml/2006/main" noChangeAspect="1"/>
             </wp:cNvGraphicFramePr>
@@ -1266,7 +1271,7 @@
                   <pic:spPr>
                     <a:xfrm>
                       <a:off x="0" y="0"/>
-                      <a:ext cx="7330613" cy="1269438"/>
+                      <a:ext cx="4338364" cy="5984200"/>
                     </a:xfrm>
                     <a:prstGeom prst="rect">
                       <a:avLst/>
@@ -1283,14 +1288,22 @@
       <w:pPr>
         <w:pStyle w:val="a9"/>
         <w:spacing w:line="360" w:lineRule="auto"/>
-        <w:ind w:hanging="2138"/>
-        <w:rPr>
-          <w:rStyle w:val="a3"/>
-          <w:rFonts w:eastAsiaTheme="majorEastAsia"/>
-          <w:bCs/>
-          <w:szCs w:val="28"/>
-        </w:rPr>
-      </w:pPr>
+        <w:rPr>
+          <w:rStyle w:val="a3"/>
+          <w:rFonts w:eastAsiaTheme="majorEastAsia"/>
+          <w:bCs/>
+          <w:szCs w:val="28"/>
+        </w:rPr>
+      </w:pPr>
+      <w:r>
+        <w:rPr>
+          <w:rStyle w:val="a3"/>
+          <w:rFonts w:eastAsiaTheme="majorEastAsia"/>
+          <w:bCs/>
+          <w:szCs w:val="28"/>
+        </w:rPr>
+        <w:t>Таблица с данными германии по велоспорту.</w:t>
+      </w:r>
     </w:p>
     <w:p>
       <w:pPr>
@@ -1309,35 +1322,14 @@
           <w:rStyle w:val="a3"/>
           <w:rFonts w:eastAsiaTheme="majorEastAsia"/>
           <w:bCs/>
-          <w:szCs w:val="28"/>
-        </w:rPr>
-        <w:tab/>
-        <w:t>Таблица с данными всех стран по всем дисциплинам.</w:t>
-      </w:r>
-    </w:p>
-    <w:p>
-      <w:pPr>
-        <w:spacing w:after="0" w:line="360" w:lineRule="auto"/>
-        <w:ind w:hanging="1134"/>
-        <w:rPr>
-          <w:rStyle w:val="a3"/>
-          <w:rFonts w:eastAsiaTheme="majorEastAsia"/>
-          <w:bCs/>
-          <w:szCs w:val="28"/>
-        </w:rPr>
-      </w:pPr>
-      <w:r>
-        <w:rPr>
-          <w:rStyle w:val="a3"/>
-          <w:rFonts w:eastAsiaTheme="majorEastAsia"/>
-          <w:bCs/>
+          <w:noProof/>
           <w:szCs w:val="28"/>
         </w:rPr>
         <w:drawing>
-          <wp:inline distT="0" distB="0" distL="0" distR="0" wp14:anchorId="6A86A17B" wp14:editId="465D1914">
-            <wp:extent cx="6640830" cy="1744860"/>
+          <wp:inline distT="0" distB="0" distL="0" distR="0" wp14:anchorId="4F3EA5DC" wp14:editId="15012655">
+            <wp:extent cx="7212330" cy="1248955"/>
             <wp:effectExtent l="0" t="0" r="0" b="0"/>
-            <wp:docPr id="5" name="Рисунок 5"/>
+            <wp:docPr id="3" name="Рисунок 3"/>
             <wp:cNvGraphicFramePr>
               <a:graphicFrameLocks xmlns:a="http://schemas.openxmlformats.org/drawingml/2006/main" noChangeAspect="1"/>
             </wp:cNvGraphicFramePr>
@@ -1357,7 +1349,7 @@
                   <pic:spPr>
                     <a:xfrm>
                       <a:off x="0" y="0"/>
-                      <a:ext cx="6666033" cy="1751482"/>
+                      <a:ext cx="7330613" cy="1269438"/>
                     </a:xfrm>
                     <a:prstGeom prst="rect">
                       <a:avLst/>
@@ -1372,6 +1364,43 @@
     </w:p>
     <w:p>
       <w:pPr>
+        <w:pStyle w:val="a9"/>
+        <w:spacing w:line="360" w:lineRule="auto"/>
+        <w:ind w:hanging="2138"/>
+        <w:rPr>
+          <w:rStyle w:val="a3"/>
+          <w:rFonts w:eastAsiaTheme="majorEastAsia"/>
+          <w:bCs/>
+          <w:szCs w:val="28"/>
+        </w:rPr>
+      </w:pPr>
+    </w:p>
+    <w:p>
+      <w:pPr>
+        <w:pStyle w:val="a9"/>
+        <w:spacing w:line="360" w:lineRule="auto"/>
+        <w:ind w:hanging="2138"/>
+        <w:rPr>
+          <w:rStyle w:val="a3"/>
+          <w:rFonts w:eastAsiaTheme="majorEastAsia"/>
+          <w:bCs/>
+          <w:szCs w:val="28"/>
+        </w:rPr>
+      </w:pPr>
+      <w:r>
+        <w:rPr>
+          <w:rStyle w:val="a3"/>
+          <w:rFonts w:eastAsiaTheme="majorEastAsia"/>
+          <w:bCs/>
+          <w:szCs w:val="28"/>
+        </w:rPr>
+        <w:lastRenderedPageBreak/>
+        <w:tab/>
+        <w:t>Таблица с данными всех стран по всем дисциплинам.</w:t>
+      </w:r>
+    </w:p>
+    <w:p>
+      <w:pPr>
         <w:spacing w:after="0" w:line="360" w:lineRule="auto"/>
         <w:ind w:hanging="1134"/>
         <w:rPr>
@@ -1381,74 +1410,19 @@
           <w:szCs w:val="28"/>
         </w:rPr>
       </w:pPr>
-    </w:p>
-    <w:p>
-      <w:pPr>
-        <w:pStyle w:val="a9"/>
-        <w:numPr>
-          <w:ilvl w:val="0"/>
-          <w:numId w:val="2"/>
-        </w:numPr>
-        <w:spacing w:after="0" w:line="360" w:lineRule="auto"/>
-        <w:rPr>
-          <w:rStyle w:val="a3"/>
-          <w:rFonts w:eastAsiaTheme="majorEastAsia"/>
-          <w:bCs/>
-          <w:szCs w:val="28"/>
-        </w:rPr>
-      </w:pPr>
-      <w:r>
-        <w:rPr>
-          <w:rStyle w:val="a3"/>
-          <w:rFonts w:eastAsiaTheme="majorEastAsia"/>
-          <w:bCs/>
-          <w:szCs w:val="28"/>
-        </w:rPr>
-        <w:t>Столбчатая диаграмма по количеству мест</w:t>
-      </w:r>
-      <w:r>
-        <w:rPr>
-          <w:rStyle w:val="a3"/>
-          <w:rFonts w:eastAsiaTheme="majorEastAsia"/>
-          <w:bCs/>
-          <w:szCs w:val="28"/>
-        </w:rPr>
-        <w:t xml:space="preserve"> (Германия)</w:t>
-      </w:r>
-      <w:r>
-        <w:rPr>
-          <w:rStyle w:val="a3"/>
-          <w:rFonts w:eastAsiaTheme="majorEastAsia"/>
-          <w:bCs/>
-          <w:szCs w:val="28"/>
-        </w:rPr>
-        <w:t>.</w:t>
-      </w:r>
-    </w:p>
-    <w:p>
-      <w:pPr>
-        <w:pStyle w:val="a9"/>
-        <w:spacing w:after="0" w:line="360" w:lineRule="auto"/>
-        <w:ind w:hanging="1146"/>
-        <w:rPr>
-          <w:rStyle w:val="a3"/>
-          <w:rFonts w:eastAsiaTheme="majorEastAsia"/>
-          <w:bCs/>
-          <w:szCs w:val="28"/>
-        </w:rPr>
-      </w:pPr>
-      <w:r>
-        <w:rPr>
-          <w:rStyle w:val="a3"/>
-          <w:rFonts w:eastAsiaTheme="majorEastAsia"/>
-          <w:bCs/>
+      <w:r>
+        <w:rPr>
+          <w:rStyle w:val="a3"/>
+          <w:rFonts w:eastAsiaTheme="majorEastAsia"/>
+          <w:bCs/>
+          <w:noProof/>
           <w:szCs w:val="28"/>
         </w:rPr>
         <w:drawing>
-          <wp:inline distT="0" distB="0" distL="0" distR="0" wp14:anchorId="13E04667" wp14:editId="0DD3BF6A">
-            <wp:extent cx="6048375" cy="3650360"/>
+          <wp:inline distT="0" distB="0" distL="0" distR="0" wp14:anchorId="6A86A17B" wp14:editId="465D1914">
+            <wp:extent cx="6640830" cy="1744860"/>
             <wp:effectExtent l="0" t="0" r="0" b="0"/>
-            <wp:docPr id="6" name="Рисунок 6"/>
+            <wp:docPr id="5" name="Рисунок 5"/>
             <wp:cNvGraphicFramePr>
               <a:graphicFrameLocks xmlns:a="http://schemas.openxmlformats.org/drawingml/2006/main" noChangeAspect="1"/>
             </wp:cNvGraphicFramePr>
@@ -1468,7 +1442,7 @@
                   <pic:spPr>
                     <a:xfrm>
                       <a:off x="0" y="0"/>
-                      <a:ext cx="6063433" cy="3659448"/>
+                      <a:ext cx="6666033" cy="1751482"/>
                     </a:xfrm>
                     <a:prstGeom prst="rect">
                       <a:avLst/>
@@ -1483,41 +1457,8 @@
     </w:p>
     <w:p>
       <w:pPr>
-        <w:pStyle w:val="a9"/>
-        <w:spacing w:after="0" w:line="360" w:lineRule="auto"/>
-        <w:ind w:left="0" w:firstLine="709"/>
-        <w:rPr>
-          <w:rStyle w:val="a3"/>
-          <w:rFonts w:eastAsiaTheme="majorEastAsia"/>
-          <w:bCs/>
-          <w:szCs w:val="28"/>
-        </w:rPr>
-      </w:pPr>
-      <w:r>
-        <w:rPr>
-          <w:rStyle w:val="a3"/>
-          <w:rFonts w:eastAsiaTheme="majorEastAsia"/>
-          <w:bCs/>
-          <w:szCs w:val="28"/>
-        </w:rPr>
-        <w:lastRenderedPageBreak/>
-        <w:t xml:space="preserve">Как видно из графика Германия по велоспорту </w:t>
-      </w:r>
-      <w:r>
-        <w:rPr>
-          <w:rStyle w:val="a3"/>
-          <w:rFonts w:eastAsiaTheme="majorEastAsia"/>
-          <w:bCs/>
-          <w:szCs w:val="28"/>
-        </w:rPr>
-        <w:t>стабильно получает золотые медали, однако последние олимпиады наблюдается большое количество 5-6 мест. В 2000 году были показаны лучшие результаты.</w:t>
-      </w:r>
-    </w:p>
-    <w:p>
-      <w:pPr>
-        <w:pStyle w:val="a9"/>
-        <w:spacing w:after="0" w:line="360" w:lineRule="auto"/>
-        <w:ind w:left="0" w:firstLine="709"/>
+        <w:spacing w:after="0" w:line="360" w:lineRule="auto"/>
+        <w:ind w:hanging="1134"/>
         <w:rPr>
           <w:rStyle w:val="a3"/>
           <w:rFonts w:eastAsiaTheme="majorEastAsia"/>
@@ -1548,7 +1489,7 @@
           <w:bCs/>
           <w:szCs w:val="28"/>
         </w:rPr>
-        <w:t>Круговая диаграмма по количеству первых мест в каждой из олимпиад</w:t>
+        <w:t>Столбчатая диаграмма по количеству мест</w:t>
       </w:r>
       <w:r>
         <w:rPr>
@@ -1573,23 +1514,27 @@
       <w:pPr>
         <w:pStyle w:val="a9"/>
         <w:spacing w:after="0" w:line="360" w:lineRule="auto"/>
-        <w:ind w:hanging="578"/>
-        <w:rPr>
-          <w:rStyle w:val="a3"/>
-          <w:rFonts w:eastAsiaTheme="majorEastAsia"/>
-          <w:bCs/>
-          <w:szCs w:val="28"/>
-        </w:rPr>
-      </w:pPr>
-      <w:r>
-        <w:rPr>
+        <w:ind w:hanging="1146"/>
+        <w:rPr>
+          <w:rStyle w:val="a3"/>
+          <w:rFonts w:eastAsiaTheme="majorEastAsia"/>
+          <w:bCs/>
+          <w:szCs w:val="28"/>
+        </w:rPr>
+      </w:pPr>
+      <w:r>
+        <w:rPr>
+          <w:rStyle w:val="a3"/>
+          <w:rFonts w:eastAsiaTheme="majorEastAsia"/>
+          <w:bCs/>
           <w:noProof/>
+          <w:szCs w:val="28"/>
         </w:rPr>
         <w:drawing>
-          <wp:inline distT="0" distB="0" distL="0" distR="0" wp14:anchorId="499F4DA0" wp14:editId="716617C7">
-            <wp:extent cx="5286260" cy="4438650"/>
+          <wp:inline distT="0" distB="0" distL="0" distR="0" wp14:anchorId="13E04667" wp14:editId="0DD3BF6A">
+            <wp:extent cx="6048375" cy="3650360"/>
             <wp:effectExtent l="0" t="0" r="0" b="0"/>
-            <wp:docPr id="8" name="Рисунок 8"/>
+            <wp:docPr id="6" name="Рисунок 6"/>
             <wp:cNvGraphicFramePr>
               <a:graphicFrameLocks xmlns:a="http://schemas.openxmlformats.org/drawingml/2006/main" noChangeAspect="1"/>
             </wp:cNvGraphicFramePr>
@@ -1609,7 +1554,7 @@
                   <pic:spPr>
                     <a:xfrm>
                       <a:off x="0" y="0"/>
-                      <a:ext cx="5293621" cy="4444830"/>
+                      <a:ext cx="6063433" cy="3659448"/>
                     </a:xfrm>
                     <a:prstGeom prst="rect">
                       <a:avLst/>
@@ -1624,83 +1569,79 @@
     </w:p>
     <w:p>
       <w:pPr>
-        <w:spacing w:after="0" w:line="360" w:lineRule="auto"/>
-        <w:ind w:firstLine="709"/>
-        <w:rPr>
-          <w:rStyle w:val="a3"/>
-          <w:rFonts w:eastAsiaTheme="majorEastAsia"/>
-          <w:bCs/>
-          <w:szCs w:val="28"/>
-        </w:rPr>
-      </w:pPr>
-      <w:r>
-        <w:rPr>
-          <w:rStyle w:val="a3"/>
-          <w:rFonts w:eastAsiaTheme="majorEastAsia"/>
-          <w:bCs/>
-          <w:szCs w:val="28"/>
-        </w:rPr>
-        <w:t>Данная диаграмма подтверждает, что Германия стабильно занимает первые места, однако их количество невелико – по одному за олимпиаду. Но есть исключение – олимпиада в Сиднее.</w:t>
-      </w:r>
-    </w:p>
-    <w:p>
-      <w:pPr>
-        <w:spacing w:after="0" w:line="360" w:lineRule="auto"/>
-        <w:rPr>
-          <w:rStyle w:val="a3"/>
-          <w:rFonts w:eastAsiaTheme="majorEastAsia"/>
-          <w:bCs/>
-          <w:szCs w:val="28"/>
-        </w:rPr>
-      </w:pPr>
-    </w:p>
-    <w:p>
-      <w:pPr>
-        <w:spacing w:after="0" w:line="360" w:lineRule="auto"/>
-        <w:rPr>
-          <w:rStyle w:val="a3"/>
-          <w:rFonts w:eastAsiaTheme="majorEastAsia"/>
-          <w:bCs/>
-          <w:szCs w:val="28"/>
-        </w:rPr>
-      </w:pPr>
-    </w:p>
-    <w:p>
-      <w:pPr>
-        <w:spacing w:after="0" w:line="360" w:lineRule="auto"/>
-        <w:rPr>
-          <w:rStyle w:val="a3"/>
-          <w:rFonts w:eastAsiaTheme="majorEastAsia"/>
-          <w:bCs/>
-          <w:szCs w:val="28"/>
-        </w:rPr>
-      </w:pPr>
-    </w:p>
-    <w:p>
-      <w:pPr>
-        <w:spacing w:after="0" w:line="360" w:lineRule="auto"/>
-        <w:rPr>
-          <w:rStyle w:val="a3"/>
-          <w:rFonts w:eastAsiaTheme="majorEastAsia"/>
-          <w:bCs/>
-          <w:szCs w:val="28"/>
-        </w:rPr>
-      </w:pPr>
-    </w:p>
-    <w:p>
-      <w:pPr>
-        <w:spacing w:after="0" w:line="360" w:lineRule="auto"/>
-        <w:rPr>
-          <w:rStyle w:val="a3"/>
-          <w:rFonts w:eastAsiaTheme="majorEastAsia"/>
-          <w:bCs/>
-          <w:szCs w:val="28"/>
-        </w:rPr>
-      </w:pPr>
-    </w:p>
-    <w:p>
-      <w:pPr>
-        <w:spacing w:after="0" w:line="360" w:lineRule="auto"/>
+        <w:pStyle w:val="a9"/>
+        <w:spacing w:after="0" w:line="360" w:lineRule="auto"/>
+        <w:ind w:left="0" w:firstLine="709"/>
+        <w:rPr>
+          <w:rStyle w:val="a3"/>
+          <w:rFonts w:eastAsiaTheme="majorEastAsia"/>
+          <w:bCs/>
+          <w:szCs w:val="28"/>
+        </w:rPr>
+      </w:pPr>
+      <w:r>
+        <w:rPr>
+          <w:rStyle w:val="a3"/>
+          <w:rFonts w:eastAsiaTheme="majorEastAsia"/>
+          <w:bCs/>
+          <w:szCs w:val="28"/>
+        </w:rPr>
+        <w:t xml:space="preserve">Как видно из графика Германия по велоспорту </w:t>
+      </w:r>
+      <w:r>
+        <w:rPr>
+          <w:rStyle w:val="a3"/>
+          <w:rFonts w:eastAsiaTheme="majorEastAsia"/>
+          <w:bCs/>
+          <w:szCs w:val="28"/>
+        </w:rPr>
+        <w:t>стабильно получает золотые медали, однако последние олимпиады наблюдается большое количество 5-6 мест. В 2000 году были показаны лучшие результаты.</w:t>
+      </w:r>
+    </w:p>
+    <w:p>
+      <w:pPr>
+        <w:pStyle w:val="a9"/>
+        <w:spacing w:after="0" w:line="360" w:lineRule="auto"/>
+        <w:ind w:left="0" w:firstLine="709"/>
+        <w:rPr>
+          <w:rStyle w:val="a3"/>
+          <w:rFonts w:eastAsiaTheme="majorEastAsia"/>
+          <w:bCs/>
+          <w:szCs w:val="28"/>
+        </w:rPr>
+      </w:pPr>
+    </w:p>
+    <w:p>
+      <w:pPr>
+        <w:pStyle w:val="a9"/>
+        <w:spacing w:after="0" w:line="360" w:lineRule="auto"/>
+        <w:ind w:left="0" w:firstLine="709"/>
+        <w:rPr>
+          <w:rStyle w:val="a3"/>
+          <w:rFonts w:eastAsiaTheme="majorEastAsia"/>
+          <w:bCs/>
+          <w:szCs w:val="28"/>
+        </w:rPr>
+      </w:pPr>
+    </w:p>
+    <w:p>
+      <w:pPr>
+        <w:pStyle w:val="a9"/>
+        <w:spacing w:after="0" w:line="360" w:lineRule="auto"/>
+        <w:ind w:left="0" w:firstLine="709"/>
+        <w:rPr>
+          <w:rStyle w:val="a3"/>
+          <w:rFonts w:eastAsiaTheme="majorEastAsia"/>
+          <w:bCs/>
+          <w:szCs w:val="28"/>
+        </w:rPr>
+      </w:pPr>
+    </w:p>
+    <w:p>
+      <w:pPr>
+        <w:pStyle w:val="a9"/>
+        <w:spacing w:after="0" w:line="360" w:lineRule="auto"/>
+        <w:ind w:left="0" w:firstLine="709"/>
         <w:rPr>
           <w:rStyle w:val="a3"/>
           <w:rFonts w:eastAsiaTheme="majorEastAsia"/>
@@ -1732,7 +1673,7 @@
           <w:szCs w:val="28"/>
         </w:rPr>
         <w:lastRenderedPageBreak/>
-        <w:t>Тенденции изменения количества призовых мест отдельно по мужчинам и женщинам</w:t>
+        <w:t>Круговая диаграмма по количеству первых мест в каждой из олимпиад</w:t>
       </w:r>
       <w:r>
         <w:rPr>
@@ -1757,38 +1698,23 @@
       <w:pPr>
         <w:pStyle w:val="a9"/>
         <w:spacing w:after="0" w:line="360" w:lineRule="auto"/>
-        <w:rPr>
-          <w:rStyle w:val="a3"/>
-          <w:rFonts w:eastAsiaTheme="majorEastAsia"/>
-          <w:bCs/>
-          <w:szCs w:val="28"/>
-        </w:rPr>
-      </w:pPr>
-    </w:p>
-    <w:p>
-      <w:pPr>
-        <w:pStyle w:val="a9"/>
-        <w:spacing w:after="0" w:line="360" w:lineRule="auto"/>
-        <w:ind w:hanging="862"/>
-        <w:rPr>
-          <w:rStyle w:val="a3"/>
-          <w:rFonts w:eastAsiaTheme="majorEastAsia"/>
-          <w:bCs/>
-          <w:szCs w:val="28"/>
-        </w:rPr>
-      </w:pPr>
-      <w:r>
-        <w:rPr>
-          <w:rStyle w:val="a3"/>
-          <w:rFonts w:eastAsiaTheme="majorEastAsia"/>
-          <w:bCs/>
-          <w:szCs w:val="28"/>
+        <w:ind w:hanging="578"/>
+        <w:rPr>
+          <w:rStyle w:val="a3"/>
+          <w:rFonts w:eastAsiaTheme="majorEastAsia"/>
+          <w:bCs/>
+          <w:szCs w:val="28"/>
+        </w:rPr>
+      </w:pPr>
+      <w:r>
+        <w:rPr>
+          <w:noProof/>
         </w:rPr>
         <w:drawing>
-          <wp:inline distT="0" distB="0" distL="0" distR="0" wp14:anchorId="08DBBA7E" wp14:editId="1BCED2FC">
-            <wp:extent cx="6010275" cy="3155153"/>
+          <wp:inline distT="0" distB="0" distL="0" distR="0" wp14:anchorId="499F4DA0" wp14:editId="716617C7">
+            <wp:extent cx="5286260" cy="4438650"/>
             <wp:effectExtent l="0" t="0" r="0" b="0"/>
-            <wp:docPr id="12" name="Рисунок 12"/>
+            <wp:docPr id="8" name="Рисунок 8"/>
             <wp:cNvGraphicFramePr>
               <a:graphicFrameLocks xmlns:a="http://schemas.openxmlformats.org/drawingml/2006/main" noChangeAspect="1"/>
             </wp:cNvGraphicFramePr>
@@ -1808,7 +1734,7 @@
                   <pic:spPr>
                     <a:xfrm>
                       <a:off x="0" y="0"/>
-                      <a:ext cx="6019782" cy="3160144"/>
+                      <a:ext cx="5293621" cy="4444830"/>
                     </a:xfrm>
                     <a:prstGeom prst="rect">
                       <a:avLst/>
@@ -1823,31 +1749,118 @@
     </w:p>
     <w:p>
       <w:pPr>
-        <w:pStyle w:val="a9"/>
-        <w:spacing w:after="0" w:line="360" w:lineRule="auto"/>
-        <w:ind w:left="0" w:firstLine="709"/>
-        <w:rPr>
-          <w:rStyle w:val="a3"/>
-          <w:rFonts w:eastAsiaTheme="majorEastAsia"/>
-          <w:bCs/>
-          <w:szCs w:val="28"/>
-        </w:rPr>
-      </w:pPr>
-      <w:r>
-        <w:rPr>
-          <w:rStyle w:val="a3"/>
-          <w:rFonts w:eastAsiaTheme="majorEastAsia"/>
-          <w:bCs/>
-          <w:szCs w:val="28"/>
-        </w:rPr>
-        <w:t>Как видно из графика мужчины получали заметно больше призовых мест до 2012 года, однако затем тенденция изменилась и женщины стали получать лучшие результаты.</w:t>
-      </w:r>
-    </w:p>
-    <w:p>
-      <w:pPr>
-        <w:pStyle w:val="a9"/>
-        <w:spacing w:after="0" w:line="360" w:lineRule="auto"/>
-        <w:ind w:hanging="862"/>
+        <w:spacing w:after="0" w:line="360" w:lineRule="auto"/>
+        <w:ind w:firstLine="709"/>
+        <w:rPr>
+          <w:rStyle w:val="a3"/>
+          <w:rFonts w:eastAsiaTheme="majorEastAsia"/>
+          <w:bCs/>
+          <w:szCs w:val="28"/>
+        </w:rPr>
+      </w:pPr>
+      <w:r>
+        <w:rPr>
+          <w:rStyle w:val="a3"/>
+          <w:rFonts w:eastAsiaTheme="majorEastAsia"/>
+          <w:bCs/>
+          <w:szCs w:val="28"/>
+        </w:rPr>
+        <w:t>Данная диаграмма подтверждает, что Германия стабильно занимает первые места, однако их количество невелико – по одному за олимпиаду. Но есть исключение – олимпиада в Сиднее.</w:t>
+      </w:r>
+    </w:p>
+    <w:p>
+      <w:pPr>
+        <w:spacing w:after="0" w:line="360" w:lineRule="auto"/>
+        <w:rPr>
+          <w:rStyle w:val="a3"/>
+          <w:rFonts w:eastAsiaTheme="majorEastAsia"/>
+          <w:bCs/>
+          <w:szCs w:val="28"/>
+        </w:rPr>
+      </w:pPr>
+    </w:p>
+    <w:p>
+      <w:pPr>
+        <w:spacing w:after="0" w:line="360" w:lineRule="auto"/>
+        <w:rPr>
+          <w:rStyle w:val="a3"/>
+          <w:rFonts w:eastAsiaTheme="majorEastAsia"/>
+          <w:bCs/>
+          <w:szCs w:val="28"/>
+        </w:rPr>
+      </w:pPr>
+    </w:p>
+    <w:p>
+      <w:pPr>
+        <w:spacing w:after="0" w:line="360" w:lineRule="auto"/>
+        <w:rPr>
+          <w:rStyle w:val="a3"/>
+          <w:rFonts w:eastAsiaTheme="majorEastAsia"/>
+          <w:bCs/>
+          <w:szCs w:val="28"/>
+        </w:rPr>
+      </w:pPr>
+    </w:p>
+    <w:p>
+      <w:pPr>
+        <w:spacing w:after="0" w:line="360" w:lineRule="auto"/>
+        <w:rPr>
+          <w:rStyle w:val="a3"/>
+          <w:rFonts w:eastAsiaTheme="majorEastAsia"/>
+          <w:bCs/>
+          <w:szCs w:val="28"/>
+        </w:rPr>
+      </w:pPr>
+    </w:p>
+    <w:p>
+      <w:pPr>
+        <w:spacing w:after="0" w:line="360" w:lineRule="auto"/>
+        <w:rPr>
+          <w:rStyle w:val="a3"/>
+          <w:rFonts w:eastAsiaTheme="majorEastAsia"/>
+          <w:bCs/>
+          <w:szCs w:val="28"/>
+        </w:rPr>
+      </w:pPr>
+    </w:p>
+    <w:p>
+      <w:pPr>
+        <w:spacing w:after="0" w:line="360" w:lineRule="auto"/>
+        <w:rPr>
+          <w:rStyle w:val="a3"/>
+          <w:rFonts w:eastAsiaTheme="majorEastAsia"/>
+          <w:bCs/>
+          <w:szCs w:val="28"/>
+        </w:rPr>
+      </w:pPr>
+    </w:p>
+    <w:p>
+      <w:pPr>
+        <w:spacing w:after="0" w:line="360" w:lineRule="auto"/>
+        <w:rPr>
+          <w:rStyle w:val="a3"/>
+          <w:rFonts w:eastAsiaTheme="majorEastAsia"/>
+          <w:bCs/>
+          <w:szCs w:val="28"/>
+        </w:rPr>
+      </w:pPr>
+      <w:bookmarkStart w:id="3" w:name="_GoBack"/>
+      <w:bookmarkEnd w:id="3"/>
+    </w:p>
+    <w:p>
+      <w:pPr>
+        <w:spacing w:after="0" w:line="360" w:lineRule="auto"/>
+        <w:rPr>
+          <w:rStyle w:val="a3"/>
+          <w:rFonts w:eastAsiaTheme="majorEastAsia"/>
+          <w:bCs/>
+          <w:szCs w:val="28"/>
+        </w:rPr>
+      </w:pPr>
+    </w:p>
+    <w:p>
+      <w:pPr>
+        <w:spacing w:after="0" w:line="360" w:lineRule="auto"/>
         <w:rPr>
           <w:rStyle w:val="a3"/>
           <w:rFonts w:eastAsiaTheme="majorEastAsia"/>
@@ -1878,16 +1891,17 @@
           <w:bCs/>
           <w:szCs w:val="28"/>
         </w:rPr>
-        <w:t>График изменения спортивных достижений по золотым медалям</w:t>
-      </w:r>
-      <w:r>
-        <w:rPr>
-          <w:rStyle w:val="a3"/>
-          <w:rFonts w:eastAsiaTheme="majorEastAsia"/>
-          <w:bCs/>
-          <w:szCs w:val="28"/>
-        </w:rPr>
-        <w:t xml:space="preserve"> (7 стран)</w:t>
+        <w:lastRenderedPageBreak/>
+        <w:t>Тенденции изменения количества призовых мест отдельно по мужчинам и женщинам</w:t>
+      </w:r>
+      <w:r>
+        <w:rPr>
+          <w:rStyle w:val="a3"/>
+          <w:rFonts w:eastAsiaTheme="majorEastAsia"/>
+          <w:bCs/>
+          <w:szCs w:val="28"/>
+        </w:rPr>
+        <w:t xml:space="preserve"> (Германия)</w:t>
       </w:r>
       <w:r>
         <w:rPr>
@@ -1915,26 +1929,27 @@
       <w:pPr>
         <w:pStyle w:val="a9"/>
         <w:spacing w:after="0" w:line="360" w:lineRule="auto"/>
-        <w:ind w:left="-142" w:hanging="425"/>
-        <w:rPr>
-          <w:rStyle w:val="a3"/>
-          <w:rFonts w:eastAsiaTheme="majorEastAsia"/>
-          <w:bCs/>
-          <w:szCs w:val="28"/>
-        </w:rPr>
-      </w:pPr>
-      <w:r>
-        <w:rPr>
-          <w:rStyle w:val="a3"/>
-          <w:rFonts w:eastAsiaTheme="majorEastAsia"/>
-          <w:bCs/>
+        <w:ind w:hanging="862"/>
+        <w:rPr>
+          <w:rStyle w:val="a3"/>
+          <w:rFonts w:eastAsiaTheme="majorEastAsia"/>
+          <w:bCs/>
+          <w:szCs w:val="28"/>
+        </w:rPr>
+      </w:pPr>
+      <w:r>
+        <w:rPr>
+          <w:rStyle w:val="a3"/>
+          <w:rFonts w:eastAsiaTheme="majorEastAsia"/>
+          <w:bCs/>
+          <w:noProof/>
           <w:szCs w:val="28"/>
         </w:rPr>
         <w:drawing>
-          <wp:inline distT="0" distB="0" distL="0" distR="0" wp14:anchorId="1D830EF2" wp14:editId="58FB8655">
-            <wp:extent cx="5953125" cy="3132152"/>
+          <wp:inline distT="0" distB="0" distL="0" distR="0" wp14:anchorId="08DBBA7E" wp14:editId="1BCED2FC">
+            <wp:extent cx="6010275" cy="3155153"/>
             <wp:effectExtent l="0" t="0" r="0" b="0"/>
-            <wp:docPr id="14" name="Рисунок 14"/>
+            <wp:docPr id="12" name="Рисунок 12"/>
             <wp:cNvGraphicFramePr>
               <a:graphicFrameLocks xmlns:a="http://schemas.openxmlformats.org/drawingml/2006/main" noChangeAspect="1"/>
             </wp:cNvGraphicFramePr>
@@ -1954,7 +1969,7 @@
                   <pic:spPr>
                     <a:xfrm>
                       <a:off x="0" y="0"/>
-                      <a:ext cx="5977064" cy="3144747"/>
+                      <a:ext cx="6019782" cy="3160144"/>
                     </a:xfrm>
                     <a:prstGeom prst="rect">
                       <a:avLst/>
@@ -1986,24 +2001,14 @@
           <w:bCs/>
           <w:szCs w:val="28"/>
         </w:rPr>
-        <w:lastRenderedPageBreak/>
-        <w:t xml:space="preserve">На графике видно, что США на протяжении всего времени получала больше всего золотых медалей и является недосягаемым уровнем для других стран. Другие претенденты </w:t>
-      </w:r>
-      <w:r>
-        <w:rPr>
-          <w:rStyle w:val="a3"/>
-          <w:rFonts w:eastAsiaTheme="majorEastAsia"/>
-          <w:bCs/>
-          <w:szCs w:val="28"/>
-        </w:rPr>
-        <w:t>имеют небольшую разницу в медалях, кроме России и Швеции, которые явно выделяются.</w:t>
+        <w:t>Как видно из графика мужчины получали заметно больше призовых мест до 2012 года, однако затем тенденция изменилась и женщины стали получать лучшие результаты.</w:t>
       </w:r>
     </w:p>
     <w:p>
       <w:pPr>
         <w:pStyle w:val="a9"/>
         <w:spacing w:after="0" w:line="360" w:lineRule="auto"/>
-        <w:ind w:left="-142" w:hanging="425"/>
+        <w:ind w:hanging="862"/>
         <w:rPr>
           <w:rStyle w:val="a3"/>
           <w:rFonts w:eastAsiaTheme="majorEastAsia"/>
@@ -2019,49 +2024,31 @@
           <w:ilvl w:val="0"/>
           <w:numId w:val="2"/>
         </w:numPr>
-        <w:spacing w:line="360" w:lineRule="auto"/>
-        <w:rPr>
-          <w:rStyle w:val="a3"/>
-          <w:rFonts w:eastAsiaTheme="majorEastAsia"/>
-          <w:bCs/>
-          <w:szCs w:val="28"/>
-        </w:rPr>
-      </w:pPr>
-      <w:r>
-        <w:rPr>
-          <w:rStyle w:val="a3"/>
-          <w:rFonts w:eastAsiaTheme="majorEastAsia"/>
-          <w:bCs/>
-          <w:szCs w:val="28"/>
-        </w:rPr>
-        <w:t xml:space="preserve">График изменения спортивных достижений </w:t>
-      </w:r>
-      <w:r>
-        <w:rPr>
-          <w:rStyle w:val="a3"/>
-          <w:rFonts w:eastAsiaTheme="majorEastAsia"/>
-          <w:bCs/>
-          <w:szCs w:val="28"/>
-        </w:rPr>
-        <w:t>по призовым 3-м местам</w:t>
-      </w:r>
-      <w:r>
-        <w:rPr>
-          <w:rStyle w:val="a3"/>
-          <w:rFonts w:eastAsiaTheme="majorEastAsia"/>
-          <w:bCs/>
-          <w:szCs w:val="28"/>
-        </w:rPr>
-        <w:t xml:space="preserve"> (</w:t>
-      </w:r>
-      <w:r>
-        <w:rPr>
-          <w:rStyle w:val="a3"/>
-          <w:rFonts w:eastAsiaTheme="majorEastAsia"/>
-          <w:bCs/>
-          <w:szCs w:val="28"/>
-        </w:rPr>
-        <w:t>7 стран)</w:t>
+        <w:spacing w:after="0" w:line="360" w:lineRule="auto"/>
+        <w:rPr>
+          <w:rStyle w:val="a3"/>
+          <w:rFonts w:eastAsiaTheme="majorEastAsia"/>
+          <w:bCs/>
+          <w:szCs w:val="28"/>
+        </w:rPr>
+      </w:pPr>
+      <w:r>
+        <w:rPr>
+          <w:rStyle w:val="a3"/>
+          <w:rFonts w:eastAsiaTheme="majorEastAsia"/>
+          <w:bCs/>
+          <w:szCs w:val="28"/>
+        </w:rPr>
+        <w:t>График изменения спортивных достижений по золотым медалям</w:t>
+      </w:r>
+      <w:r>
+        <w:rPr>
+          <w:rStyle w:val="a3"/>
+          <w:rFonts w:eastAsiaTheme="majorEastAsia"/>
+          <w:bCs/>
+          <w:szCs w:val="28"/>
+        </w:rPr>
+        <w:t xml:space="preserve"> (7 стран)</w:t>
       </w:r>
       <w:r>
         <w:rPr>
@@ -2076,27 +2063,40 @@
     <w:p>
       <w:pPr>
         <w:pStyle w:val="a9"/>
-        <w:spacing w:line="360" w:lineRule="auto"/>
-        <w:ind w:hanging="1429"/>
-        <w:rPr>
-          <w:rStyle w:val="a3"/>
-          <w:rFonts w:eastAsiaTheme="majorEastAsia"/>
-          <w:bCs/>
-          <w:szCs w:val="28"/>
-        </w:rPr>
-      </w:pPr>
-      <w:r>
-        <w:rPr>
-          <w:rStyle w:val="a3"/>
-          <w:rFonts w:eastAsiaTheme="majorEastAsia"/>
-          <w:bCs/>
+        <w:spacing w:after="0" w:line="360" w:lineRule="auto"/>
+        <w:rPr>
+          <w:rStyle w:val="a3"/>
+          <w:rFonts w:eastAsiaTheme="majorEastAsia"/>
+          <w:bCs/>
+          <w:szCs w:val="28"/>
+        </w:rPr>
+      </w:pPr>
+    </w:p>
+    <w:p>
+      <w:pPr>
+        <w:pStyle w:val="a9"/>
+        <w:spacing w:after="0" w:line="360" w:lineRule="auto"/>
+        <w:ind w:left="-142" w:hanging="425"/>
+        <w:rPr>
+          <w:rStyle w:val="a3"/>
+          <w:rFonts w:eastAsiaTheme="majorEastAsia"/>
+          <w:bCs/>
+          <w:szCs w:val="28"/>
+        </w:rPr>
+      </w:pPr>
+      <w:r>
+        <w:rPr>
+          <w:rStyle w:val="a3"/>
+          <w:rFonts w:eastAsiaTheme="majorEastAsia"/>
+          <w:bCs/>
+          <w:noProof/>
           <w:szCs w:val="28"/>
         </w:rPr>
         <w:drawing>
-          <wp:inline distT="0" distB="0" distL="0" distR="0" wp14:anchorId="34354163" wp14:editId="1814E11F">
-            <wp:extent cx="6686550" cy="3519463"/>
+          <wp:inline distT="0" distB="0" distL="0" distR="0" wp14:anchorId="1D830EF2" wp14:editId="58FB8655">
+            <wp:extent cx="5953125" cy="3132152"/>
             <wp:effectExtent l="0" t="0" r="0" b="0"/>
-            <wp:docPr id="15" name="Рисунок 15"/>
+            <wp:docPr id="14" name="Рисунок 14"/>
             <wp:cNvGraphicFramePr>
               <a:graphicFrameLocks xmlns:a="http://schemas.openxmlformats.org/drawingml/2006/main" noChangeAspect="1"/>
             </wp:cNvGraphicFramePr>
@@ -2116,7 +2116,7 @@
                   <pic:spPr>
                     <a:xfrm>
                       <a:off x="0" y="0"/>
-                      <a:ext cx="6703489" cy="3528379"/>
+                      <a:ext cx="5977064" cy="3144747"/>
                     </a:xfrm>
                     <a:prstGeom prst="rect">
                       <a:avLst/>
@@ -2131,94 +2131,59 @@
     </w:p>
     <w:p>
       <w:pPr>
-        <w:spacing w:line="360" w:lineRule="auto"/>
-        <w:ind w:firstLine="709"/>
-        <w:rPr>
-          <w:rStyle w:val="a3"/>
-          <w:rFonts w:eastAsiaTheme="majorEastAsia"/>
-          <w:bCs/>
-          <w:szCs w:val="28"/>
-        </w:rPr>
-      </w:pPr>
-      <w:r>
-        <w:rPr>
-          <w:rStyle w:val="a3"/>
-          <w:rFonts w:eastAsiaTheme="majorEastAsia"/>
-          <w:bCs/>
-          <w:szCs w:val="28"/>
-        </w:rPr>
-        <w:t>Данный график схож с графиком золотых медалей, явно выделяется США, однако Россия и Швеция в некоторых олимпиадах были близки к ней.</w:t>
-      </w:r>
-    </w:p>
-    <w:p>
-      <w:pPr>
-        <w:spacing w:line="360" w:lineRule="auto"/>
-        <w:rPr>
-          <w:rStyle w:val="a3"/>
-          <w:rFonts w:eastAsiaTheme="majorEastAsia"/>
-          <w:bCs/>
-          <w:szCs w:val="28"/>
-        </w:rPr>
-      </w:pPr>
-    </w:p>
-    <w:p>
-      <w:pPr>
-        <w:spacing w:line="360" w:lineRule="auto"/>
-        <w:rPr>
-          <w:rStyle w:val="a3"/>
-          <w:rFonts w:eastAsiaTheme="majorEastAsia"/>
-          <w:bCs/>
-          <w:szCs w:val="28"/>
-        </w:rPr>
-      </w:pPr>
-    </w:p>
-    <w:p>
-      <w:pPr>
-        <w:spacing w:line="360" w:lineRule="auto"/>
-        <w:rPr>
-          <w:rStyle w:val="a3"/>
-          <w:rFonts w:eastAsiaTheme="majorEastAsia"/>
-          <w:bCs/>
-          <w:szCs w:val="28"/>
-        </w:rPr>
-      </w:pPr>
-    </w:p>
-    <w:p>
-      <w:pPr>
-        <w:spacing w:line="360" w:lineRule="auto"/>
-        <w:rPr>
-          <w:rStyle w:val="a3"/>
-          <w:rFonts w:eastAsiaTheme="majorEastAsia"/>
-          <w:bCs/>
-          <w:szCs w:val="28"/>
-        </w:rPr>
-      </w:pPr>
-    </w:p>
-    <w:p>
-      <w:pPr>
-        <w:spacing w:line="360" w:lineRule="auto"/>
-        <w:rPr>
-          <w:rStyle w:val="a3"/>
-          <w:rFonts w:eastAsiaTheme="majorEastAsia"/>
-          <w:bCs/>
-          <w:szCs w:val="28"/>
-        </w:rPr>
-      </w:pPr>
-    </w:p>
-    <w:p>
-      <w:pPr>
-        <w:spacing w:line="360" w:lineRule="auto"/>
-        <w:rPr>
-          <w:rStyle w:val="a3"/>
-          <w:rFonts w:eastAsiaTheme="majorEastAsia"/>
-          <w:bCs/>
-          <w:szCs w:val="28"/>
-        </w:rPr>
-      </w:pPr>
-    </w:p>
-    <w:p>
-      <w:pPr>
-        <w:spacing w:line="360" w:lineRule="auto"/>
+        <w:pStyle w:val="a9"/>
+        <w:spacing w:after="0" w:line="360" w:lineRule="auto"/>
+        <w:ind w:left="0" w:firstLine="709"/>
+        <w:rPr>
+          <w:rStyle w:val="a3"/>
+          <w:rFonts w:eastAsiaTheme="majorEastAsia"/>
+          <w:bCs/>
+          <w:szCs w:val="28"/>
+        </w:rPr>
+      </w:pPr>
+      <w:r>
+        <w:rPr>
+          <w:rStyle w:val="a3"/>
+          <w:rFonts w:eastAsiaTheme="majorEastAsia"/>
+          <w:bCs/>
+          <w:szCs w:val="28"/>
+        </w:rPr>
+        <w:lastRenderedPageBreak/>
+        <w:t xml:space="preserve">На графике видно, что США на протяжении всего времени получала больше всего золотых медалей и является недосягаемым уровнем для других стран. Другие претенденты </w:t>
+      </w:r>
+      <w:r>
+        <w:rPr>
+          <w:rStyle w:val="a3"/>
+          <w:rFonts w:eastAsiaTheme="majorEastAsia"/>
+          <w:bCs/>
+          <w:szCs w:val="28"/>
+        </w:rPr>
+        <w:t xml:space="preserve">имеют небольшую разницу </w:t>
+      </w:r>
+      <w:r>
+        <w:rPr>
+          <w:rStyle w:val="a3"/>
+          <w:rFonts w:eastAsiaTheme="majorEastAsia"/>
+          <w:bCs/>
+          <w:szCs w:val="28"/>
+        </w:rPr>
+        <w:t>в медалях, кроме России и Германия</w:t>
+      </w:r>
+      <w:r>
+        <w:rPr>
+          <w:rStyle w:val="a3"/>
+          <w:rFonts w:eastAsiaTheme="majorEastAsia"/>
+          <w:bCs/>
+          <w:szCs w:val="28"/>
+        </w:rPr>
+        <w:t>, которые явно выделяются.</w:t>
+      </w:r>
+    </w:p>
+    <w:p>
+      <w:pPr>
+        <w:pStyle w:val="a9"/>
+        <w:spacing w:after="0" w:line="360" w:lineRule="auto"/>
+        <w:ind w:left="-142" w:hanging="425"/>
         <w:rPr>
           <w:rStyle w:val="a3"/>
           <w:rFonts w:eastAsiaTheme="majorEastAsia"/>
@@ -2249,16 +2214,25 @@
           <w:bCs/>
           <w:szCs w:val="28"/>
         </w:rPr>
-        <w:t>Столбчатая диаграмма по мужчинам и женщинам</w:t>
-      </w:r>
-      <w:r>
-        <w:rPr>
-          <w:rStyle w:val="a3"/>
-          <w:rFonts w:eastAsiaTheme="majorEastAsia"/>
-          <w:bCs/>
-          <w:szCs w:val="28"/>
-        </w:rPr>
-        <w:t xml:space="preserve"> (Германия)</w:t>
+        <w:t xml:space="preserve">График изменения спортивных достижений </w:t>
+      </w:r>
+      <w:r>
+        <w:rPr>
+          <w:rStyle w:val="a3"/>
+          <w:rFonts w:eastAsiaTheme="majorEastAsia"/>
+          <w:bCs/>
+          <w:szCs w:val="28"/>
+        </w:rPr>
+        <w:t>по призовым 3-м местам</w:t>
+      </w:r>
+      <w:r>
+        <w:rPr>
+          <w:rStyle w:val="a3"/>
+          <w:rFonts w:eastAsiaTheme="majorEastAsia"/>
+          <w:bCs/>
+          <w:szCs w:val="28"/>
+        </w:rPr>
+        <w:t xml:space="preserve"> (7 стран)</w:t>
       </w:r>
       <w:r>
         <w:rPr>
@@ -2269,18 +2243,6 @@
         </w:rPr>
         <w:t>.</w:t>
       </w:r>
-    </w:p>
-    <w:p>
-      <w:pPr>
-        <w:pStyle w:val="a9"/>
-        <w:spacing w:line="360" w:lineRule="auto"/>
-        <w:rPr>
-          <w:rStyle w:val="a3"/>
-          <w:rFonts w:eastAsiaTheme="majorEastAsia"/>
-          <w:bCs/>
-          <w:szCs w:val="28"/>
-        </w:rPr>
-      </w:pPr>
     </w:p>
     <w:p>
       <w:pPr>
@@ -2299,13 +2261,14 @@
           <w:rStyle w:val="a3"/>
           <w:rFonts w:eastAsiaTheme="majorEastAsia"/>
           <w:bCs/>
+          <w:noProof/>
           <w:szCs w:val="28"/>
         </w:rPr>
         <w:drawing>
-          <wp:inline distT="0" distB="0" distL="0" distR="0" wp14:anchorId="7549A626" wp14:editId="58078D0D">
-            <wp:extent cx="6264275" cy="3305234"/>
+          <wp:inline distT="0" distB="0" distL="0" distR="0" wp14:anchorId="34354163" wp14:editId="1814E11F">
+            <wp:extent cx="6686550" cy="3519463"/>
             <wp:effectExtent l="0" t="0" r="0" b="0"/>
-            <wp:docPr id="16" name="Рисунок 16"/>
+            <wp:docPr id="15" name="Рисунок 15"/>
             <wp:cNvGraphicFramePr>
               <a:graphicFrameLocks xmlns:a="http://schemas.openxmlformats.org/drawingml/2006/main" noChangeAspect="1"/>
             </wp:cNvGraphicFramePr>
@@ -2325,7 +2288,7 @@
                   <pic:spPr>
                     <a:xfrm>
                       <a:off x="0" y="0"/>
-                      <a:ext cx="6270910" cy="3308735"/>
+                      <a:ext cx="6703489" cy="3528379"/>
                     </a:xfrm>
                     <a:prstGeom prst="rect">
                       <a:avLst/>
@@ -2340,51 +2303,111 @@
     </w:p>
     <w:p>
       <w:pPr>
-        <w:pStyle w:val="a9"/>
         <w:spacing w:line="360" w:lineRule="auto"/>
-        <w:ind w:hanging="1429"/>
-        <w:rPr>
-          <w:rStyle w:val="a3"/>
-          <w:rFonts w:eastAsiaTheme="majorEastAsia"/>
-          <w:bCs/>
-          <w:szCs w:val="28"/>
-        </w:rPr>
-      </w:pPr>
-      <w:r>
-        <w:rPr>
-          <w:rStyle w:val="a3"/>
-          <w:rFonts w:eastAsiaTheme="majorEastAsia"/>
-          <w:bCs/>
-          <w:szCs w:val="28"/>
-        </w:rPr>
-        <w:tab/>
-      </w:r>
-    </w:p>
-    <w:p>
-      <w:pPr>
-        <w:pStyle w:val="a9"/>
+        <w:ind w:firstLine="709"/>
+        <w:rPr>
+          <w:rStyle w:val="a3"/>
+          <w:rFonts w:eastAsiaTheme="majorEastAsia"/>
+          <w:bCs/>
+          <w:szCs w:val="28"/>
+        </w:rPr>
+      </w:pPr>
+      <w:r>
+        <w:rPr>
+          <w:rStyle w:val="a3"/>
+          <w:rFonts w:eastAsiaTheme="majorEastAsia"/>
+          <w:bCs/>
+          <w:szCs w:val="28"/>
+        </w:rPr>
+        <w:t>Данный график схож с графиком золотых медалей, явно выделя</w:t>
+      </w:r>
+      <w:r>
+        <w:rPr>
+          <w:rStyle w:val="a3"/>
+          <w:rFonts w:eastAsiaTheme="majorEastAsia"/>
+          <w:bCs/>
+          <w:szCs w:val="28"/>
+        </w:rPr>
+        <w:t>ется США, однако Россия и Германия</w:t>
+      </w:r>
+      <w:r>
+        <w:rPr>
+          <w:rStyle w:val="a3"/>
+          <w:rFonts w:eastAsiaTheme="majorEastAsia"/>
+          <w:bCs/>
+          <w:szCs w:val="28"/>
+        </w:rPr>
+        <w:t xml:space="preserve"> в некоторых олимпиадах были близки к ней.</w:t>
+      </w:r>
+    </w:p>
+    <w:p>
+      <w:pPr>
         <w:spacing w:line="360" w:lineRule="auto"/>
-        <w:ind w:left="0" w:firstLine="709"/>
-        <w:rPr>
-          <w:rStyle w:val="a3"/>
-          <w:rFonts w:eastAsiaTheme="majorEastAsia"/>
-          <w:bCs/>
-          <w:szCs w:val="28"/>
-        </w:rPr>
-      </w:pPr>
-      <w:r>
-        <w:rPr>
-          <w:rStyle w:val="a3"/>
-          <w:rFonts w:eastAsiaTheme="majorEastAsia"/>
-          <w:bCs/>
-          <w:szCs w:val="28"/>
-        </w:rPr>
-        <w:t>Как видно из графика Германия перестала получать призовые места по велоспорту среди мужчин в последние олимпиады, а женщины, в свою очередь, показывают хорошие результаты.</w:t>
-      </w:r>
-    </w:p>
-    <w:p>
-      <w:pPr>
-        <w:pStyle w:val="a9"/>
+        <w:rPr>
+          <w:rStyle w:val="a3"/>
+          <w:rFonts w:eastAsiaTheme="majorEastAsia"/>
+          <w:bCs/>
+          <w:szCs w:val="28"/>
+        </w:rPr>
+      </w:pPr>
+    </w:p>
+    <w:p>
+      <w:pPr>
+        <w:spacing w:line="360" w:lineRule="auto"/>
+        <w:rPr>
+          <w:rStyle w:val="a3"/>
+          <w:rFonts w:eastAsiaTheme="majorEastAsia"/>
+          <w:bCs/>
+          <w:szCs w:val="28"/>
+        </w:rPr>
+      </w:pPr>
+    </w:p>
+    <w:p>
+      <w:pPr>
+        <w:spacing w:line="360" w:lineRule="auto"/>
+        <w:rPr>
+          <w:rStyle w:val="a3"/>
+          <w:rFonts w:eastAsiaTheme="majorEastAsia"/>
+          <w:bCs/>
+          <w:szCs w:val="28"/>
+        </w:rPr>
+      </w:pPr>
+    </w:p>
+    <w:p>
+      <w:pPr>
+        <w:spacing w:line="360" w:lineRule="auto"/>
+        <w:rPr>
+          <w:rStyle w:val="a3"/>
+          <w:rFonts w:eastAsiaTheme="majorEastAsia"/>
+          <w:bCs/>
+          <w:szCs w:val="28"/>
+        </w:rPr>
+      </w:pPr>
+    </w:p>
+    <w:p>
+      <w:pPr>
+        <w:spacing w:line="360" w:lineRule="auto"/>
+        <w:rPr>
+          <w:rStyle w:val="a3"/>
+          <w:rFonts w:eastAsiaTheme="majorEastAsia"/>
+          <w:bCs/>
+          <w:szCs w:val="28"/>
+        </w:rPr>
+      </w:pPr>
+    </w:p>
+    <w:p>
+      <w:pPr>
+        <w:spacing w:line="360" w:lineRule="auto"/>
+        <w:rPr>
+          <w:rStyle w:val="a3"/>
+          <w:rFonts w:eastAsiaTheme="majorEastAsia"/>
+          <w:bCs/>
+          <w:szCs w:val="28"/>
+        </w:rPr>
+      </w:pPr>
+    </w:p>
+    <w:p>
+      <w:pPr>
         <w:spacing w:line="360" w:lineRule="auto"/>
         <w:rPr>
           <w:rStyle w:val="a3"/>
@@ -2416,7 +2439,7 @@
           <w:bCs/>
           <w:szCs w:val="28"/>
         </w:rPr>
-        <w:t>Круговая диаграмма по мужчинам и женщинам</w:t>
+        <w:t>Столбчатая диаграмма по мужчинам и женщинам</w:t>
       </w:r>
       <w:r>
         <w:rPr>
@@ -2439,27 +2462,41 @@
     </w:p>
     <w:p>
       <w:pPr>
+        <w:pStyle w:val="a9"/>
         <w:spacing w:line="360" w:lineRule="auto"/>
-        <w:ind w:hanging="851"/>
-        <w:rPr>
-          <w:rStyle w:val="a3"/>
-          <w:rFonts w:eastAsiaTheme="majorEastAsia"/>
-          <w:bCs/>
-          <w:szCs w:val="28"/>
-        </w:rPr>
-      </w:pPr>
-      <w:r>
-        <w:rPr>
-          <w:rStyle w:val="a3"/>
-          <w:rFonts w:eastAsiaTheme="majorEastAsia"/>
-          <w:bCs/>
+        <w:rPr>
+          <w:rStyle w:val="a3"/>
+          <w:rFonts w:eastAsiaTheme="majorEastAsia"/>
+          <w:bCs/>
+          <w:szCs w:val="28"/>
+        </w:rPr>
+      </w:pPr>
+    </w:p>
+    <w:p>
+      <w:pPr>
+        <w:pStyle w:val="a9"/>
+        <w:spacing w:line="360" w:lineRule="auto"/>
+        <w:ind w:hanging="1429"/>
+        <w:rPr>
+          <w:rStyle w:val="a3"/>
+          <w:rFonts w:eastAsiaTheme="majorEastAsia"/>
+          <w:bCs/>
+          <w:szCs w:val="28"/>
+        </w:rPr>
+      </w:pPr>
+      <w:r>
+        <w:rPr>
+          <w:rStyle w:val="a3"/>
+          <w:rFonts w:eastAsiaTheme="majorEastAsia"/>
+          <w:bCs/>
+          <w:noProof/>
           <w:szCs w:val="28"/>
         </w:rPr>
         <w:drawing>
-          <wp:inline distT="0" distB="0" distL="0" distR="0" wp14:anchorId="00F4E9F7" wp14:editId="6D22B0BC">
-            <wp:extent cx="6651067" cy="2828925"/>
+          <wp:inline distT="0" distB="0" distL="0" distR="0" wp14:anchorId="7549A626" wp14:editId="58078D0D">
+            <wp:extent cx="6264275" cy="3305234"/>
             <wp:effectExtent l="0" t="0" r="0" b="0"/>
-            <wp:docPr id="17" name="Рисунок 17"/>
+            <wp:docPr id="16" name="Рисунок 16"/>
             <wp:cNvGraphicFramePr>
               <a:graphicFrameLocks xmlns:a="http://schemas.openxmlformats.org/drawingml/2006/main" noChangeAspect="1"/>
             </wp:cNvGraphicFramePr>
@@ -2479,6 +2516,161 @@
                   <pic:spPr>
                     <a:xfrm>
                       <a:off x="0" y="0"/>
+                      <a:ext cx="6270910" cy="3308735"/>
+                    </a:xfrm>
+                    <a:prstGeom prst="rect">
+                      <a:avLst/>
+                    </a:prstGeom>
+                  </pic:spPr>
+                </pic:pic>
+              </a:graphicData>
+            </a:graphic>
+          </wp:inline>
+        </w:drawing>
+      </w:r>
+    </w:p>
+    <w:p>
+      <w:pPr>
+        <w:pStyle w:val="a9"/>
+        <w:spacing w:line="360" w:lineRule="auto"/>
+        <w:ind w:hanging="1429"/>
+        <w:rPr>
+          <w:rStyle w:val="a3"/>
+          <w:rFonts w:eastAsiaTheme="majorEastAsia"/>
+          <w:bCs/>
+          <w:szCs w:val="28"/>
+        </w:rPr>
+      </w:pPr>
+      <w:r>
+        <w:rPr>
+          <w:rStyle w:val="a3"/>
+          <w:rFonts w:eastAsiaTheme="majorEastAsia"/>
+          <w:bCs/>
+          <w:szCs w:val="28"/>
+        </w:rPr>
+        <w:tab/>
+      </w:r>
+    </w:p>
+    <w:p>
+      <w:pPr>
+        <w:pStyle w:val="a9"/>
+        <w:spacing w:line="360" w:lineRule="auto"/>
+        <w:ind w:left="0" w:firstLine="709"/>
+        <w:rPr>
+          <w:rStyle w:val="a3"/>
+          <w:rFonts w:eastAsiaTheme="majorEastAsia"/>
+          <w:bCs/>
+          <w:szCs w:val="28"/>
+        </w:rPr>
+      </w:pPr>
+      <w:r>
+        <w:rPr>
+          <w:rStyle w:val="a3"/>
+          <w:rFonts w:eastAsiaTheme="majorEastAsia"/>
+          <w:bCs/>
+          <w:szCs w:val="28"/>
+        </w:rPr>
+        <w:t>Как видно из графика Германия перестала получать призовые места по велоспорту среди мужчин в последние олимпиады, а женщины, в свою очередь, показывают хорошие результаты.</w:t>
+      </w:r>
+    </w:p>
+    <w:p>
+      <w:pPr>
+        <w:pStyle w:val="a9"/>
+        <w:spacing w:line="360" w:lineRule="auto"/>
+        <w:rPr>
+          <w:rStyle w:val="a3"/>
+          <w:rFonts w:eastAsiaTheme="majorEastAsia"/>
+          <w:bCs/>
+          <w:szCs w:val="28"/>
+        </w:rPr>
+      </w:pPr>
+    </w:p>
+    <w:p>
+      <w:pPr>
+        <w:pStyle w:val="a9"/>
+        <w:numPr>
+          <w:ilvl w:val="0"/>
+          <w:numId w:val="2"/>
+        </w:numPr>
+        <w:spacing w:line="360" w:lineRule="auto"/>
+        <w:rPr>
+          <w:rStyle w:val="a3"/>
+          <w:rFonts w:eastAsiaTheme="majorEastAsia"/>
+          <w:bCs/>
+          <w:szCs w:val="28"/>
+        </w:rPr>
+      </w:pPr>
+      <w:r>
+        <w:rPr>
+          <w:rStyle w:val="a3"/>
+          <w:rFonts w:eastAsiaTheme="majorEastAsia"/>
+          <w:bCs/>
+          <w:szCs w:val="28"/>
+        </w:rPr>
+        <w:t>Круговая диаграмма по мужчинам и женщинам</w:t>
+      </w:r>
+      <w:r>
+        <w:rPr>
+          <w:rStyle w:val="a3"/>
+          <w:rFonts w:eastAsiaTheme="majorEastAsia"/>
+          <w:bCs/>
+          <w:szCs w:val="28"/>
+        </w:rPr>
+        <w:t xml:space="preserve"> (Германия)</w:t>
+      </w:r>
+      <w:r>
+        <w:rPr>
+          <w:rStyle w:val="a3"/>
+          <w:rFonts w:eastAsiaTheme="majorEastAsia"/>
+          <w:bCs/>
+          <w:szCs w:val="28"/>
+        </w:rPr>
+        <w:t>.</w:t>
+      </w:r>
+    </w:p>
+    <w:p>
+      <w:pPr>
+        <w:spacing w:line="360" w:lineRule="auto"/>
+        <w:ind w:hanging="851"/>
+        <w:rPr>
+          <w:rStyle w:val="a3"/>
+          <w:rFonts w:eastAsiaTheme="majorEastAsia"/>
+          <w:bCs/>
+          <w:szCs w:val="28"/>
+        </w:rPr>
+      </w:pPr>
+      <w:r>
+        <w:rPr>
+          <w:rStyle w:val="a3"/>
+          <w:rFonts w:eastAsiaTheme="majorEastAsia"/>
+          <w:bCs/>
+          <w:noProof/>
+          <w:szCs w:val="28"/>
+        </w:rPr>
+        <w:drawing>
+          <wp:inline distT="0" distB="0" distL="0" distR="0" wp14:anchorId="00F4E9F7" wp14:editId="6D22B0BC">
+            <wp:extent cx="6651067" cy="2828925"/>
+            <wp:effectExtent l="0" t="0" r="0" b="0"/>
+            <wp:docPr id="17" name="Рисунок 17"/>
+            <wp:cNvGraphicFramePr>
+              <a:graphicFrameLocks xmlns:a="http://schemas.openxmlformats.org/drawingml/2006/main" noChangeAspect="1"/>
+            </wp:cNvGraphicFramePr>
+            <a:graphic xmlns:a="http://schemas.openxmlformats.org/drawingml/2006/main">
+              <a:graphicData uri="http://schemas.openxmlformats.org/drawingml/2006/picture">
+                <pic:pic xmlns:pic="http://schemas.openxmlformats.org/drawingml/2006/picture">
+                  <pic:nvPicPr>
+                    <pic:cNvPr id="1" name=""/>
+                    <pic:cNvPicPr/>
+                  </pic:nvPicPr>
+                  <pic:blipFill>
+                    <a:blip r:embed="rId16"/>
+                    <a:stretch>
+                      <a:fillRect/>
+                    </a:stretch>
+                  </pic:blipFill>
+                  <pic:spPr>
+                    <a:xfrm>
+                      <a:off x="0" y="0"/>
                       <a:ext cx="6668781" cy="2836459"/>
                     </a:xfrm>
                     <a:prstGeom prst="rect">
@@ -2513,8 +2705,6 @@
         <w:lastRenderedPageBreak/>
         <w:t>Исходя из диаграммы, можно сказать, что женщины стабильно занимают призовые места на олимпиадах, а мужчины показали отличные результаты в Сиднее.</w:t>
       </w:r>
-      <w:bookmarkStart w:id="3" w:name="_GoBack"/>
-      <w:bookmarkEnd w:id="3"/>
     </w:p>
     <w:p>
       <w:pPr>
@@ -3769,7 +3959,7 @@
 </file>
 
 <file path=customXml/itemProps1.xml><?xml version="1.0" encoding="utf-8"?>
-<ds:datastoreItem xmlns:ds="http://schemas.openxmlformats.org/officeDocument/2006/customXml" ds:itemID="{19B04E21-C8D5-4D38-AB29-619FE8D8354C}">
+<ds:datastoreItem xmlns:ds="http://schemas.openxmlformats.org/officeDocument/2006/customXml" ds:itemID="{3117D7CD-545A-43E9-9677-3A59DEB8C2AD}">
   <ds:schemaRefs>
     <ds:schemaRef ds:uri="http://schemas.openxmlformats.org/officeDocument/2006/bibliography"/>
   </ds:schemaRefs>

</xml_diff>

<commit_message>
(lab 3) Final commit
</commit_message>
<xml_diff>
--- a/Lab3/ReshetkaDV.Lab3.docx
+++ b/Lab3/ReshetkaDV.Lab3.docx
@@ -1,6 +1,6 @@
 
 <file path=word/document.xml><?xml version="1.0" encoding="utf-8"?>
-<w:document xmlns:wpc="http://schemas.microsoft.com/office/word/2010/wordprocessingCanvas" xmlns:cx="http://schemas.microsoft.com/office/drawing/2014/chartex" xmlns:cx1="http://schemas.microsoft.com/office/drawing/2015/9/8/chartex" xmlns:mc="http://schemas.openxmlformats.org/markup-compatibility/2006" xmlns:o="urn:schemas-microsoft-com:office:office" xmlns:r="http://schemas.openxmlformats.org/officeDocument/2006/relationships" xmlns:m="http://schemas.openxmlformats.org/officeDocument/2006/math" xmlns:v="urn:schemas-microsoft-com:vml" xmlns:wp14="http://schemas.microsoft.com/office/word/2010/wordprocessingDrawing" xmlns:wp="http://schemas.openxmlformats.org/drawingml/2006/wordprocessingDrawing" xmlns:w10="urn:schemas-microsoft-com:office:word" xmlns:w="http://schemas.openxmlformats.org/wordprocessingml/2006/main" xmlns:w14="http://schemas.microsoft.com/office/word/2010/wordml" xmlns:w15="http://schemas.microsoft.com/office/word/2012/wordml" xmlns:w16se="http://schemas.microsoft.com/office/word/2015/wordml/symex" xmlns:wpg="http://schemas.microsoft.com/office/word/2010/wordprocessingGroup" xmlns:wpi="http://schemas.microsoft.com/office/word/2010/wordprocessingInk" xmlns:wne="http://schemas.microsoft.com/office/word/2006/wordml" xmlns:wps="http://schemas.microsoft.com/office/word/2010/wordprocessingShape" mc:Ignorable="w14 w15 w16se wp14">
+<w:document xmlns:wpc="http://schemas.microsoft.com/office/word/2010/wordprocessingCanvas" xmlns:cx="http://schemas.microsoft.com/office/drawing/2014/chartex" xmlns:cx1="http://schemas.microsoft.com/office/drawing/2015/9/8/chartex" xmlns:cx2="http://schemas.microsoft.com/office/drawing/2015/10/21/chartex" xmlns:cx3="http://schemas.microsoft.com/office/drawing/2016/5/9/chartex" xmlns:cx4="http://schemas.microsoft.com/office/drawing/2016/5/10/chartex" xmlns:cx5="http://schemas.microsoft.com/office/drawing/2016/5/11/chartex" xmlns:cx6="http://schemas.microsoft.com/office/drawing/2016/5/12/chartex" xmlns:cx7="http://schemas.microsoft.com/office/drawing/2016/5/13/chartex" xmlns:cx8="http://schemas.microsoft.com/office/drawing/2016/5/14/chartex" xmlns:mc="http://schemas.openxmlformats.org/markup-compatibility/2006" xmlns:aink="http://schemas.microsoft.com/office/drawing/2016/ink" xmlns:am3d="http://schemas.microsoft.com/office/drawing/2017/model3d" xmlns:o="urn:schemas-microsoft-com:office:office" xmlns:r="http://schemas.openxmlformats.org/officeDocument/2006/relationships" xmlns:m="http://schemas.openxmlformats.org/officeDocument/2006/math" xmlns:v="urn:schemas-microsoft-com:vml" xmlns:wp14="http://schemas.microsoft.com/office/word/2010/wordprocessingDrawing" xmlns:wp="http://schemas.openxmlformats.org/drawingml/2006/wordprocessingDrawing" xmlns:w10="urn:schemas-microsoft-com:office:word" xmlns:w="http://schemas.openxmlformats.org/wordprocessingml/2006/main" xmlns:w14="http://schemas.microsoft.com/office/word/2010/wordml" xmlns:w15="http://schemas.microsoft.com/office/word/2012/wordml" xmlns:w16cid="http://schemas.microsoft.com/office/word/2016/wordml/cid" xmlns:w16se="http://schemas.microsoft.com/office/word/2015/wordml/symex" xmlns:wpg="http://schemas.microsoft.com/office/word/2010/wordprocessingGroup" xmlns:wpi="http://schemas.microsoft.com/office/word/2010/wordprocessingInk" xmlns:wne="http://schemas.microsoft.com/office/word/2006/wordml" xmlns:wps="http://schemas.microsoft.com/office/word/2010/wordprocessingShape" mc:Ignorable="w14 w15 w16se w16cid wp14">
   <w:body>
     <w:p>
       <w:pPr>
@@ -1245,6 +1245,7 @@
           <w:rStyle w:val="a3"/>
           <w:rFonts w:eastAsiaTheme="majorEastAsia"/>
           <w:bCs/>
+          <w:noProof/>
           <w:szCs w:val="28"/>
         </w:rPr>
         <w:drawing>
@@ -1708,13 +1709,17 @@
       </w:pPr>
       <w:r>
         <w:rPr>
+          <w:rStyle w:val="a3"/>
+          <w:rFonts w:eastAsiaTheme="majorEastAsia"/>
+          <w:bCs/>
           <w:noProof/>
+          <w:szCs w:val="28"/>
         </w:rPr>
         <w:drawing>
-          <wp:inline distT="0" distB="0" distL="0" distR="0" wp14:anchorId="499F4DA0" wp14:editId="716617C7">
-            <wp:extent cx="5286260" cy="4438650"/>
+          <wp:inline distT="0" distB="0" distL="0" distR="0" wp14:anchorId="02EB6D82" wp14:editId="6BC64DE0">
+            <wp:extent cx="5940425" cy="4361815"/>
             <wp:effectExtent l="0" t="0" r="0" b="0"/>
-            <wp:docPr id="8" name="Рисунок 8"/>
+            <wp:docPr id="4" name="Рисунок 4"/>
             <wp:cNvGraphicFramePr>
               <a:graphicFrameLocks xmlns:a="http://schemas.openxmlformats.org/drawingml/2006/main" noChangeAspect="1"/>
             </wp:cNvGraphicFramePr>
@@ -1734,7 +1739,7 @@
                   <pic:spPr>
                     <a:xfrm>
                       <a:off x="0" y="0"/>
-                      <a:ext cx="5293621" cy="4444830"/>
+                      <a:ext cx="5940425" cy="4361815"/>
                     </a:xfrm>
                     <a:prstGeom prst="rect">
                       <a:avLst/>
@@ -1844,8 +1849,6 @@
           <w:szCs w:val="28"/>
         </w:rPr>
       </w:pPr>
-      <w:bookmarkStart w:id="3" w:name="_GoBack"/>
-      <w:bookmarkEnd w:id="3"/>
     </w:p>
     <w:p>
       <w:pPr>
@@ -2167,8 +2170,19 @@
           <w:bCs/>
           <w:szCs w:val="28"/>
         </w:rPr>
-        <w:t>в медалях, кроме России и Германия</w:t>
-      </w:r>
+        <w:t>в медалях, кроме России и Германи</w:t>
+      </w:r>
+      <w:r>
+        <w:rPr>
+          <w:rStyle w:val="a3"/>
+          <w:rFonts w:eastAsiaTheme="majorEastAsia"/>
+          <w:bCs/>
+          <w:szCs w:val="28"/>
+        </w:rPr>
+        <w:t>и</w:t>
+      </w:r>
+      <w:bookmarkStart w:id="3" w:name="_GoBack"/>
+      <w:bookmarkEnd w:id="3"/>
       <w:r>
         <w:rPr>
           <w:rStyle w:val="a3"/>
@@ -2631,7 +2645,7 @@
     <w:p>
       <w:pPr>
         <w:spacing w:line="360" w:lineRule="auto"/>
-        <w:ind w:hanging="851"/>
+        <w:ind w:hanging="142"/>
         <w:rPr>
           <w:rStyle w:val="a3"/>
           <w:rFonts w:eastAsiaTheme="majorEastAsia"/>
@@ -2648,10 +2662,10 @@
           <w:szCs w:val="28"/>
         </w:rPr>
         <w:drawing>
-          <wp:inline distT="0" distB="0" distL="0" distR="0" wp14:anchorId="00F4E9F7" wp14:editId="6D22B0BC">
-            <wp:extent cx="6651067" cy="2828925"/>
+          <wp:inline distT="0" distB="0" distL="0" distR="0" wp14:anchorId="4D92DEE0" wp14:editId="09C0DEB6">
+            <wp:extent cx="5362575" cy="2752656"/>
             <wp:effectExtent l="0" t="0" r="0" b="0"/>
-            <wp:docPr id="17" name="Рисунок 17"/>
+            <wp:docPr id="7" name="Рисунок 7"/>
             <wp:cNvGraphicFramePr>
               <a:graphicFrameLocks xmlns:a="http://schemas.openxmlformats.org/drawingml/2006/main" noChangeAspect="1"/>
             </wp:cNvGraphicFramePr>
@@ -2671,7 +2685,7 @@
                   <pic:spPr>
                     <a:xfrm>
                       <a:off x="0" y="0"/>
-                      <a:ext cx="6668781" cy="2836459"/>
+                      <a:ext cx="5388524" cy="2765976"/>
                     </a:xfrm>
                     <a:prstGeom prst="rect">
                       <a:avLst/>
@@ -2841,7 +2855,7 @@
 </file>
 
 <file path=word/numbering.xml><?xml version="1.0" encoding="utf-8"?>
-<w:numbering xmlns:wpc="http://schemas.microsoft.com/office/word/2010/wordprocessingCanvas" xmlns:cx="http://schemas.microsoft.com/office/drawing/2014/chartex" xmlns:cx1="http://schemas.microsoft.com/office/drawing/2015/9/8/chartex" xmlns:mc="http://schemas.openxmlformats.org/markup-compatibility/2006" xmlns:o="urn:schemas-microsoft-com:office:office" xmlns:r="http://schemas.openxmlformats.org/officeDocument/2006/relationships" xmlns:m="http://schemas.openxmlformats.org/officeDocument/2006/math" xmlns:v="urn:schemas-microsoft-com:vml" xmlns:wp14="http://schemas.microsoft.com/office/word/2010/wordprocessingDrawing" xmlns:wp="http://schemas.openxmlformats.org/drawingml/2006/wordprocessingDrawing" xmlns:w10="urn:schemas-microsoft-com:office:word" xmlns:w="http://schemas.openxmlformats.org/wordprocessingml/2006/main" xmlns:w14="http://schemas.microsoft.com/office/word/2010/wordml" xmlns:w15="http://schemas.microsoft.com/office/word/2012/wordml" xmlns:w16se="http://schemas.microsoft.com/office/word/2015/wordml/symex" xmlns:wpg="http://schemas.microsoft.com/office/word/2010/wordprocessingGroup" xmlns:wpi="http://schemas.microsoft.com/office/word/2010/wordprocessingInk" xmlns:wne="http://schemas.microsoft.com/office/word/2006/wordml" xmlns:wps="http://schemas.microsoft.com/office/word/2010/wordprocessingShape" mc:Ignorable="w14 w15 w16se wp14">
+<w:numbering xmlns:wpc="http://schemas.microsoft.com/office/word/2010/wordprocessingCanvas" xmlns:cx="http://schemas.microsoft.com/office/drawing/2014/chartex" xmlns:cx1="http://schemas.microsoft.com/office/drawing/2015/9/8/chartex" xmlns:cx2="http://schemas.microsoft.com/office/drawing/2015/10/21/chartex" xmlns:cx3="http://schemas.microsoft.com/office/drawing/2016/5/9/chartex" xmlns:cx4="http://schemas.microsoft.com/office/drawing/2016/5/10/chartex" xmlns:cx5="http://schemas.microsoft.com/office/drawing/2016/5/11/chartex" xmlns:cx6="http://schemas.microsoft.com/office/drawing/2016/5/12/chartex" xmlns:cx7="http://schemas.microsoft.com/office/drawing/2016/5/13/chartex" xmlns:cx8="http://schemas.microsoft.com/office/drawing/2016/5/14/chartex" xmlns:mc="http://schemas.openxmlformats.org/markup-compatibility/2006" xmlns:aink="http://schemas.microsoft.com/office/drawing/2016/ink" xmlns:am3d="http://schemas.microsoft.com/office/drawing/2017/model3d" xmlns:o="urn:schemas-microsoft-com:office:office" xmlns:r="http://schemas.openxmlformats.org/officeDocument/2006/relationships" xmlns:m="http://schemas.openxmlformats.org/officeDocument/2006/math" xmlns:v="urn:schemas-microsoft-com:vml" xmlns:wp14="http://schemas.microsoft.com/office/word/2010/wordprocessingDrawing" xmlns:wp="http://schemas.openxmlformats.org/drawingml/2006/wordprocessingDrawing" xmlns:w10="urn:schemas-microsoft-com:office:word" xmlns:w="http://schemas.openxmlformats.org/wordprocessingml/2006/main" xmlns:w14="http://schemas.microsoft.com/office/word/2010/wordml" xmlns:w15="http://schemas.microsoft.com/office/word/2012/wordml" xmlns:w16cid="http://schemas.microsoft.com/office/word/2016/wordml/cid" xmlns:w16se="http://schemas.microsoft.com/office/word/2015/wordml/symex" xmlns:wpg="http://schemas.microsoft.com/office/word/2010/wordprocessingGroup" xmlns:wpi="http://schemas.microsoft.com/office/word/2010/wordprocessingInk" xmlns:wne="http://schemas.microsoft.com/office/word/2006/wordml" xmlns:wps="http://schemas.microsoft.com/office/word/2010/wordprocessingShape" mc:Ignorable="w14 w15 w16se w16cid wp14">
   <w:abstractNum w:abstractNumId="0" w15:restartNumberingAfterBreak="0">
     <w:nsid w:val="34F27788"/>
     <w:multiLevelType w:val="hybridMultilevel"/>
@@ -3057,7 +3071,7 @@
 </file>
 
 <file path=word/styles.xml><?xml version="1.0" encoding="utf-8"?>
-<w:styles xmlns:mc="http://schemas.openxmlformats.org/markup-compatibility/2006" xmlns:r="http://schemas.openxmlformats.org/officeDocument/2006/relationships" xmlns:w="http://schemas.openxmlformats.org/wordprocessingml/2006/main" xmlns:w14="http://schemas.microsoft.com/office/word/2010/wordml" xmlns:w15="http://schemas.microsoft.com/office/word/2012/wordml" xmlns:w16se="http://schemas.microsoft.com/office/word/2015/wordml/symex" mc:Ignorable="w14 w15 w16se">
+<w:styles xmlns:mc="http://schemas.openxmlformats.org/markup-compatibility/2006" xmlns:r="http://schemas.openxmlformats.org/officeDocument/2006/relationships" xmlns:w="http://schemas.openxmlformats.org/wordprocessingml/2006/main" xmlns:w14="http://schemas.microsoft.com/office/word/2010/wordml" xmlns:w15="http://schemas.microsoft.com/office/word/2012/wordml" xmlns:w16cid="http://schemas.microsoft.com/office/word/2016/wordml/cid" xmlns:w16se="http://schemas.microsoft.com/office/word/2015/wordml/symex" mc:Ignorable="w14 w15 w16se w16cid">
   <w:docDefaults>
     <w:rPrDefault>
       <w:rPr>
@@ -3073,7 +3087,7 @@
       </w:pPr>
     </w:pPrDefault>
   </w:docDefaults>
-  <w:latentStyles w:defLockedState="0" w:defUIPriority="99" w:defSemiHidden="0" w:defUnhideWhenUsed="0" w:defQFormat="0" w:count="371">
+  <w:latentStyles w:defLockedState="0" w:defUIPriority="99" w:defSemiHidden="0" w:defUnhideWhenUsed="0" w:defQFormat="0" w:count="375">
     <w:lsdException w:name="Normal" w:uiPriority="0" w:qFormat="1"/>
     <w:lsdException w:name="heading 1" w:uiPriority="9" w:qFormat="1"/>
     <w:lsdException w:name="heading 2" w:semiHidden="1" w:uiPriority="9" w:unhideWhenUsed="1" w:qFormat="1"/>
@@ -3445,6 +3459,10 @@
     <w:lsdException w:name="List Table 5 Dark Accent 6" w:uiPriority="50"/>
     <w:lsdException w:name="List Table 6 Colorful Accent 6" w:uiPriority="51"/>
     <w:lsdException w:name="List Table 7 Colorful Accent 6" w:uiPriority="52"/>
+    <w:lsdException w:name="Mention" w:semiHidden="1" w:unhideWhenUsed="1"/>
+    <w:lsdException w:name="Smart Hyperlink" w:semiHidden="1" w:unhideWhenUsed="1"/>
+    <w:lsdException w:name="Hashtag" w:semiHidden="1" w:unhideWhenUsed="1"/>
+    <w:lsdException w:name="Unresolved Mention" w:semiHidden="1" w:unhideWhenUsed="1"/>
   </w:latentStyles>
   <w:style w:type="paragraph" w:default="1" w:styleId="a">
     <w:name w:val="Normal"/>
@@ -3959,7 +3977,7 @@
 </file>
 
 <file path=customXml/itemProps1.xml><?xml version="1.0" encoding="utf-8"?>
-<ds:datastoreItem xmlns:ds="http://schemas.openxmlformats.org/officeDocument/2006/customXml" ds:itemID="{3117D7CD-545A-43E9-9677-3A59DEB8C2AD}">
+<ds:datastoreItem xmlns:ds="http://schemas.openxmlformats.org/officeDocument/2006/customXml" ds:itemID="{D1061286-EFB2-46F9-9B84-5A58C074EE8C}">
   <ds:schemaRefs>
     <ds:schemaRef ds:uri="http://schemas.openxmlformats.org/officeDocument/2006/bibliography"/>
   </ds:schemaRefs>

</xml_diff>